<commit_message>
2021/06/29 final all done
</commit_message>
<xml_diff>
--- a/final/Floyd-Warshall.docx
+++ b/final/Floyd-Warshall.docx
@@ -76,40 +76,71 @@
         <w:rPr>
           <w:rtl w:val="0"/>
         </w:rPr>
-        <w:t xml:space="preserve">    佛洛伊德-沃夏爾 (Floyd-Warshall) 演算法利用一個 n × n(n 為頂點總數) 二維成本或距離 (distance) 陣列 d 來記錄每一組頂點配對間的最短路徑成本，在起始 (initial) 狀況時，對於所有的 i 與 j，d[i][j] = w[i][j]。而當佛洛伊德-沃夏爾 (Floyd-Warshall) 演算法執行時會不斷的更新陣列 d。在第 k 次更新陣列 d 時，表示 d 中所紀錄的最短路徑是經由編號小於或等於 k 的頂點所造成的。因此，當第 n 次更新陣列 d 時，則表示 d 中所紀錄的最短路徑是經由所有頂點所造成的，這也就是演算法所需要的結果。 佛洛伊德-沃夏爾 (Floyd-Warshall) 演算法可以求出所有頂點對最短路徑 (all-pair shortest path)，可以處 理有負邊的圖，但是不能處理有負迴圈的圖。(可參考老師的課本)</w:t>
-      </w:r>
-    </w:p>
-    <w:p>
-      <w:pPr>
-        <w:rPr/>
-      </w:pPr>
-      <w:r>
-        <w:rPr>
-          <w:rtl w:val="0"/>
-        </w:rPr>
-      </w:r>
-    </w:p>
-    <w:p>
-      <w:pPr>
-        <w:rPr>
-          <w:rFonts w:ascii="Times New Roman" w:cs="Times New Roman" w:eastAsia="Times New Roman" w:hAnsi="Times New Roman"/>
-          <w:color w:val="2b1e1b"/>
-          <w:highlight w:val="white"/>
-        </w:rPr>
-      </w:pPr>
-      <w:r>
+        <w:t xml:space="preserve">    佛洛伊德-沃夏爾 (Floyd-Warshall) 演算法利用一個 n × n(n 為頂點總數) 二維成本或距離 (distance) 陣列 d 來記錄每一組頂點配對間的最短路徑成本，在起始 (initial) 狀況時，對於所有的 i 與 j，d[i][j] = w[i][j]。而當佛洛伊德-沃夏爾 (Floyd-Warshall) 演算法執行時會不斷的更新陣列 d。在第 k 次更新陣列 d 時，表示 d 中所紀錄的最短路徑是經由編號小於或等於 k 的頂點所造成的。因此，當第 n 次更新陣列 d 時，則表示 d 中所紀錄的最短路徑是經由所有頂點所造成的，這也就是演算法所需要的結果。 佛洛伊德-沃夏爾 (Floyd-Warshall) 演算法可以求出所有頂點對最短路徑 (all-pair shortest path)，可以處理有負邊的圖，但是不能處理有負迴圈的圖。(可參考老師的課本)</w:t>
+      </w:r>
+    </w:p>
+    <w:p>
+      <w:pPr>
+        <w:rPr/>
+      </w:pPr>
+      <w:r>
+        <w:rPr>
+          <w:rtl w:val="0"/>
+        </w:rPr>
+      </w:r>
+    </w:p>
+    <w:p>
+      <w:pPr>
         <w:rPr>
           <w:rFonts w:ascii="PMingLiu" w:cs="PMingLiu" w:eastAsia="PMingLiu" w:hAnsi="PMingLiu"/>
           <w:color w:val="2b1e1b"/>
           <w:highlight w:val="white"/>
-          <w:rtl w:val="0"/>
-        </w:rPr>
-        <w:t xml:space="preserve">    給定最多100個節點以內的有向圖，且節點名稱皆不相同，每個邊都有權重且邊的權重為整數，相同起點與終點且方向相同的邊只有一個，保證圖中不含負環，求所有點到其他點的最短路徑。</w:t>
-      </w:r>
-      <w:r>
-        <w:rPr>
-          <w:rtl w:val="0"/>
-        </w:rPr>
+        </w:rPr>
+      </w:pPr>
+      <w:r>
+        <w:rPr>
+          <w:rFonts w:ascii="PMingLiu" w:cs="PMingLiu" w:eastAsia="PMingLiu" w:hAnsi="PMingLiu"/>
+          <w:color w:val="2b1e1b"/>
+          <w:highlight w:val="white"/>
+          <w:rtl w:val="0"/>
+        </w:rPr>
+        <w:t xml:space="preserve">    給定</w:t>
+      </w:r>
+      <w:r>
+        <w:rPr>
+          <w:rFonts w:ascii="PMingLiu" w:cs="PMingLiu" w:eastAsia="PMingLiu" w:hAnsi="PMingLiu"/>
+          <w:color w:val="ff0000"/>
+          <w:highlight w:val="white"/>
+          <w:rtl w:val="0"/>
+        </w:rPr>
+        <w:t xml:space="preserve">最多26個</w:t>
+      </w:r>
+      <w:r>
+        <w:rPr>
+          <w:rFonts w:ascii="PMingLiu" w:cs="PMingLiu" w:eastAsia="PMingLiu" w:hAnsi="PMingLiu"/>
+          <w:color w:val="2b1e1b"/>
+          <w:highlight w:val="white"/>
+          <w:rtl w:val="0"/>
+        </w:rPr>
+        <w:t xml:space="preserve">節點以內的有向圖，且節點名稱皆不相同，每個邊都有權重且邊的權重為整數，相同起點與終點且方向相同的邊只有一個，保證圖中不含負環，求所有點到其他點的最短路徑。</w:t>
+      </w:r>
+    </w:p>
+    <w:p>
+      <w:pPr>
+        <w:rPr>
+          <w:rFonts w:ascii="PMingLiu" w:cs="PMingLiu" w:eastAsia="PMingLiu" w:hAnsi="PMingLiu"/>
+          <w:color w:val="ff0000"/>
+          <w:highlight w:val="white"/>
+        </w:rPr>
+      </w:pPr>
+      <w:r>
+        <w:rPr>
+          <w:rFonts w:ascii="PMingLiu" w:cs="PMingLiu" w:eastAsia="PMingLiu" w:hAnsi="PMingLiu"/>
+          <w:color w:val="ff0000"/>
+          <w:highlight w:val="white"/>
+          <w:rtl w:val="0"/>
+        </w:rPr>
+        <w:t xml:space="preserve">附註 : 節點為英文大小寫，排序方式為小寫a~z再大寫A~Z</w:t>
       </w:r>
     </w:p>
     <w:p>
@@ -802,6 +833,250 @@
     <w:pPr>
       <w:keepNext w:val="1"/>
       <w:keepLines w:val="1"/>
+      <w:widowControl w:val="0"/>
+      <w:pBdr>
+        <w:top w:space="0" w:sz="0" w:val="nil"/>
+        <w:left w:space="0" w:sz="0" w:val="nil"/>
+        <w:bottom w:space="0" w:sz="0" w:val="nil"/>
+        <w:right w:space="0" w:sz="0" w:val="nil"/>
+        <w:between w:space="0" w:sz="0" w:val="nil"/>
+      </w:pBdr>
+      <w:shd w:fill="auto" w:val="clear"/>
+      <w:spacing w:after="120" w:before="480" w:line="240" w:lineRule="auto"/>
+      <w:ind w:left="0" w:right="0" w:firstLine="0"/>
+      <w:jc w:val="left"/>
+    </w:pPr>
+    <w:rPr>
+      <w:rFonts w:ascii="Calibri" w:cs="Calibri" w:eastAsia="Calibri" w:hAnsi="Calibri"/>
+      <w:b w:val="1"/>
+      <w:i w:val="0"/>
+      <w:smallCaps w:val="0"/>
+      <w:strike w:val="0"/>
+      <w:color w:val="000000"/>
+      <w:sz w:val="48"/>
+      <w:szCs w:val="48"/>
+      <w:u w:val="none"/>
+      <w:shd w:fill="auto" w:val="clear"/>
+      <w:vertAlign w:val="baseline"/>
+    </w:rPr>
+  </w:style>
+  <w:style w:type="paragraph" w:styleId="Heading2">
+    <w:name w:val="heading 2"/>
+    <w:basedOn w:val="Normal"/>
+    <w:next w:val="Normal"/>
+    <w:pPr>
+      <w:keepNext w:val="1"/>
+      <w:keepLines w:val="1"/>
+      <w:widowControl w:val="0"/>
+      <w:pBdr>
+        <w:top w:space="0" w:sz="0" w:val="nil"/>
+        <w:left w:space="0" w:sz="0" w:val="nil"/>
+        <w:bottom w:space="0" w:sz="0" w:val="nil"/>
+        <w:right w:space="0" w:sz="0" w:val="nil"/>
+        <w:between w:space="0" w:sz="0" w:val="nil"/>
+      </w:pBdr>
+      <w:shd w:fill="auto" w:val="clear"/>
+      <w:spacing w:after="80" w:before="360" w:line="240" w:lineRule="auto"/>
+      <w:ind w:left="0" w:right="0" w:firstLine="0"/>
+      <w:jc w:val="left"/>
+    </w:pPr>
+    <w:rPr>
+      <w:rFonts w:ascii="Calibri" w:cs="Calibri" w:eastAsia="Calibri" w:hAnsi="Calibri"/>
+      <w:b w:val="1"/>
+      <w:i w:val="0"/>
+      <w:smallCaps w:val="0"/>
+      <w:strike w:val="0"/>
+      <w:color w:val="000000"/>
+      <w:sz w:val="36"/>
+      <w:szCs w:val="36"/>
+      <w:u w:val="none"/>
+      <w:shd w:fill="auto" w:val="clear"/>
+      <w:vertAlign w:val="baseline"/>
+    </w:rPr>
+  </w:style>
+  <w:style w:type="paragraph" w:styleId="Heading3">
+    <w:name w:val="heading 3"/>
+    <w:basedOn w:val="Normal"/>
+    <w:next w:val="Normal"/>
+    <w:pPr>
+      <w:keepNext w:val="1"/>
+      <w:keepLines w:val="1"/>
+      <w:widowControl w:val="0"/>
+      <w:pBdr>
+        <w:top w:space="0" w:sz="0" w:val="nil"/>
+        <w:left w:space="0" w:sz="0" w:val="nil"/>
+        <w:bottom w:space="0" w:sz="0" w:val="nil"/>
+        <w:right w:space="0" w:sz="0" w:val="nil"/>
+        <w:between w:space="0" w:sz="0" w:val="nil"/>
+      </w:pBdr>
+      <w:shd w:fill="auto" w:val="clear"/>
+      <w:spacing w:after="80" w:before="280" w:line="240" w:lineRule="auto"/>
+      <w:ind w:left="0" w:right="0" w:firstLine="0"/>
+      <w:jc w:val="left"/>
+    </w:pPr>
+    <w:rPr>
+      <w:rFonts w:ascii="Calibri" w:cs="Calibri" w:eastAsia="Calibri" w:hAnsi="Calibri"/>
+      <w:b w:val="1"/>
+      <w:i w:val="0"/>
+      <w:smallCaps w:val="0"/>
+      <w:strike w:val="0"/>
+      <w:color w:val="000000"/>
+      <w:sz w:val="28"/>
+      <w:szCs w:val="28"/>
+      <w:u w:val="none"/>
+      <w:shd w:fill="auto" w:val="clear"/>
+      <w:vertAlign w:val="baseline"/>
+    </w:rPr>
+  </w:style>
+  <w:style w:type="paragraph" w:styleId="Heading4">
+    <w:name w:val="heading 4"/>
+    <w:basedOn w:val="Normal"/>
+    <w:next w:val="Normal"/>
+    <w:pPr>
+      <w:keepNext w:val="1"/>
+      <w:keepLines w:val="1"/>
+      <w:widowControl w:val="0"/>
+      <w:pBdr>
+        <w:top w:space="0" w:sz="0" w:val="nil"/>
+        <w:left w:space="0" w:sz="0" w:val="nil"/>
+        <w:bottom w:space="0" w:sz="0" w:val="nil"/>
+        <w:right w:space="0" w:sz="0" w:val="nil"/>
+        <w:between w:space="0" w:sz="0" w:val="nil"/>
+      </w:pBdr>
+      <w:shd w:fill="auto" w:val="clear"/>
+      <w:spacing w:after="40" w:before="240" w:line="240" w:lineRule="auto"/>
+      <w:ind w:left="0" w:right="0" w:firstLine="0"/>
+      <w:jc w:val="left"/>
+    </w:pPr>
+    <w:rPr>
+      <w:rFonts w:ascii="Calibri" w:cs="Calibri" w:eastAsia="Calibri" w:hAnsi="Calibri"/>
+      <w:b w:val="1"/>
+      <w:i w:val="0"/>
+      <w:smallCaps w:val="0"/>
+      <w:strike w:val="0"/>
+      <w:color w:val="000000"/>
+      <w:sz w:val="24"/>
+      <w:szCs w:val="24"/>
+      <w:u w:val="none"/>
+      <w:shd w:fill="auto" w:val="clear"/>
+      <w:vertAlign w:val="baseline"/>
+    </w:rPr>
+  </w:style>
+  <w:style w:type="paragraph" w:styleId="Heading5">
+    <w:name w:val="heading 5"/>
+    <w:basedOn w:val="Normal"/>
+    <w:next w:val="Normal"/>
+    <w:pPr>
+      <w:keepNext w:val="1"/>
+      <w:keepLines w:val="1"/>
+      <w:widowControl w:val="0"/>
+      <w:pBdr>
+        <w:top w:space="0" w:sz="0" w:val="nil"/>
+        <w:left w:space="0" w:sz="0" w:val="nil"/>
+        <w:bottom w:space="0" w:sz="0" w:val="nil"/>
+        <w:right w:space="0" w:sz="0" w:val="nil"/>
+        <w:between w:space="0" w:sz="0" w:val="nil"/>
+      </w:pBdr>
+      <w:shd w:fill="auto" w:val="clear"/>
+      <w:spacing w:after="40" w:before="220" w:line="240" w:lineRule="auto"/>
+      <w:ind w:left="0" w:right="0" w:firstLine="0"/>
+      <w:jc w:val="left"/>
+    </w:pPr>
+    <w:rPr>
+      <w:rFonts w:ascii="Calibri" w:cs="Calibri" w:eastAsia="Calibri" w:hAnsi="Calibri"/>
+      <w:b w:val="1"/>
+      <w:i w:val="0"/>
+      <w:smallCaps w:val="0"/>
+      <w:strike w:val="0"/>
+      <w:color w:val="000000"/>
+      <w:sz w:val="22"/>
+      <w:szCs w:val="22"/>
+      <w:u w:val="none"/>
+      <w:shd w:fill="auto" w:val="clear"/>
+      <w:vertAlign w:val="baseline"/>
+    </w:rPr>
+  </w:style>
+  <w:style w:type="paragraph" w:styleId="Heading6">
+    <w:name w:val="heading 6"/>
+    <w:basedOn w:val="Normal"/>
+    <w:next w:val="Normal"/>
+    <w:pPr>
+      <w:keepNext w:val="1"/>
+      <w:keepLines w:val="1"/>
+      <w:widowControl w:val="0"/>
+      <w:pBdr>
+        <w:top w:space="0" w:sz="0" w:val="nil"/>
+        <w:left w:space="0" w:sz="0" w:val="nil"/>
+        <w:bottom w:space="0" w:sz="0" w:val="nil"/>
+        <w:right w:space="0" w:sz="0" w:val="nil"/>
+        <w:between w:space="0" w:sz="0" w:val="nil"/>
+      </w:pBdr>
+      <w:shd w:fill="auto" w:val="clear"/>
+      <w:spacing w:after="40" w:before="200" w:line="240" w:lineRule="auto"/>
+      <w:ind w:left="0" w:right="0" w:firstLine="0"/>
+      <w:jc w:val="left"/>
+    </w:pPr>
+    <w:rPr>
+      <w:rFonts w:ascii="Calibri" w:cs="Calibri" w:eastAsia="Calibri" w:hAnsi="Calibri"/>
+      <w:b w:val="1"/>
+      <w:i w:val="0"/>
+      <w:smallCaps w:val="0"/>
+      <w:strike w:val="0"/>
+      <w:color w:val="000000"/>
+      <w:sz w:val="20"/>
+      <w:szCs w:val="20"/>
+      <w:u w:val="none"/>
+      <w:shd w:fill="auto" w:val="clear"/>
+      <w:vertAlign w:val="baseline"/>
+    </w:rPr>
+  </w:style>
+  <w:style w:type="paragraph" w:styleId="Title">
+    <w:name w:val="Title"/>
+    <w:basedOn w:val="Normal"/>
+    <w:next w:val="Normal"/>
+    <w:pPr>
+      <w:keepNext w:val="1"/>
+      <w:keepLines w:val="1"/>
+      <w:widowControl w:val="0"/>
+      <w:pBdr>
+        <w:top w:space="0" w:sz="0" w:val="nil"/>
+        <w:left w:space="0" w:sz="0" w:val="nil"/>
+        <w:bottom w:space="0" w:sz="0" w:val="nil"/>
+        <w:right w:space="0" w:sz="0" w:val="nil"/>
+        <w:between w:space="0" w:sz="0" w:val="nil"/>
+      </w:pBdr>
+      <w:shd w:fill="auto" w:val="clear"/>
+      <w:spacing w:after="120" w:before="480" w:line="240" w:lineRule="auto"/>
+      <w:ind w:left="0" w:right="0" w:firstLine="0"/>
+      <w:jc w:val="left"/>
+    </w:pPr>
+    <w:rPr>
+      <w:rFonts w:ascii="Calibri" w:cs="Calibri" w:eastAsia="Calibri" w:hAnsi="Calibri"/>
+      <w:b w:val="1"/>
+      <w:i w:val="0"/>
+      <w:smallCaps w:val="0"/>
+      <w:strike w:val="0"/>
+      <w:color w:val="000000"/>
+      <w:sz w:val="72"/>
+      <w:szCs w:val="72"/>
+      <w:u w:val="none"/>
+      <w:shd w:fill="auto" w:val="clear"/>
+      <w:vertAlign w:val="baseline"/>
+    </w:rPr>
+  </w:style>
+  <w:style w:type="paragraph" w:styleId="Normal" w:default="1">
+    <w:name w:val="normal"/>
+  </w:style>
+  <w:style w:type="table" w:styleId="TableNormal" w:default="1">
+    <w:name w:val="Table Normal"/>
+  </w:style>
+  <w:style w:type="paragraph" w:styleId="Heading1">
+    <w:name w:val="heading 1"/>
+    <w:basedOn w:val="Normal"/>
+    <w:next w:val="Normal"/>
+    <w:pPr>
+      <w:keepNext w:val="1"/>
+      <w:keepLines w:val="1"/>
       <w:spacing w:after="120" w:before="480" w:lineRule="auto"/>
     </w:pPr>
     <w:rPr>
@@ -1009,6 +1284,40 @@
       <w:color w:val="666666"/>
       <w:sz w:val="48"/>
       <w:szCs w:val="48"/>
+    </w:rPr>
+  </w:style>
+  <w:style w:type="paragraph" w:styleId="Subtitle">
+    <w:name w:val="Subtitle"/>
+    <w:basedOn w:val="Normal"/>
+    <w:next w:val="Normal"/>
+    <w:pPr>
+      <w:keepNext w:val="1"/>
+      <w:keepLines w:val="1"/>
+      <w:widowControl w:val="0"/>
+      <w:pBdr>
+        <w:top w:space="0" w:sz="0" w:val="nil"/>
+        <w:left w:space="0" w:sz="0" w:val="nil"/>
+        <w:bottom w:space="0" w:sz="0" w:val="nil"/>
+        <w:right w:space="0" w:sz="0" w:val="nil"/>
+        <w:between w:space="0" w:sz="0" w:val="nil"/>
+      </w:pBdr>
+      <w:shd w:fill="auto" w:val="clear"/>
+      <w:spacing w:after="80" w:before="360" w:line="240" w:lineRule="auto"/>
+      <w:ind w:left="0" w:right="0" w:firstLine="0"/>
+      <w:jc w:val="left"/>
+    </w:pPr>
+    <w:rPr>
+      <w:rFonts w:ascii="Georgia" w:cs="Georgia" w:eastAsia="Georgia" w:hAnsi="Georgia"/>
+      <w:b w:val="0"/>
+      <w:i w:val="1"/>
+      <w:smallCaps w:val="0"/>
+      <w:strike w:val="0"/>
+      <w:color w:val="666666"/>
+      <w:sz w:val="48"/>
+      <w:szCs w:val="48"/>
+      <w:u w:val="none"/>
+      <w:shd w:fill="auto" w:val="clear"/>
+      <w:vertAlign w:val="baseline"/>
     </w:rPr>
   </w:style>
 </w:styles>
@@ -1311,7 +1620,7 @@
 
 <file path=customXML/item1.xml><?xml version="1.0" encoding="utf-8"?>
 <go:gDocsCustomXmlDataStorage xmlns:go="http://customooxmlschemas.google.com/" xmlns:r="http://schemas.openxmlformats.org/officeDocument/2006/relationships">
-  <go:docsCustomData xmlns:go="http://customooxmlschemas.google.com/" roundtripDataSignature="AMtx7mgXXn1d4UoEmz+0ayO925+c/tYHWw==">AMUW2mVc3GXJ53ggqYa5xJQmhQ5s8B8hqdN9paM3tKcLLFWZtaiZvDzVrt7IZyvsE3obKLQpGO8NDVdEp32Ln/2v+dBkUwxzaD4HPPFBvRpCUBIwCHf0raN2K4hLjmpFh08wzdkoyPxEX59Oiyji2F2rj2R7gMaZ6jOkyUCm+cqz3abQYhagbQ0=</go:docsCustomData>
+  <go:docsCustomData xmlns:go="http://customooxmlschemas.google.com/" roundtripDataSignature="AMtx7mjkl6UP7zVK80Ad3JpIyMrS3LQ9TQ==">AMUW2mVICBUfLShVL9jlYRZkllUTRWSOw48F2d1S4XNjpNocWT169I4LesJISLgijae6MA4cf6Sdtn5SZwZUEitYCnG6y6+PFZ8orUO/eOI0EAzA1ichYwg933XLMsrI+rKIjP7CFPQvpxF4WBhp2U3rR7IPC9pl1yI7670nJ33tA47DCGNA8VM=</go:docsCustomData>
 </go:gDocsCustomXmlDataStorage>
 </file>
 

</xml_diff>